<commit_message>
Se modificó el archivo Reporte
</commit_message>
<xml_diff>
--- a/Reporte Integrantes.docx
+++ b/Reporte Integrantes.docx
@@ -5,7 +5,9 @@
     <w:sdt>
       <w:sdtPr>
         <w:rPr>
-          <w:rFonts w:eastAsia="Calibri"/>
+          <w:rFonts w:eastAsia="Calibri" w:cstheme="minorBidi"/>
+          <w:b w:val="0"/>
+          <w:color w:val="auto"/>
           <w:sz w:val="66"/>
           <w:szCs w:val="66"/>
         </w:rPr>
@@ -17,9 +19,7 @@
       </w:sdtPr>
       <w:sdtEndPr>
         <w:rPr>
-          <w:rFonts w:eastAsiaTheme="minorHAnsi" w:cstheme="minorBidi"/>
-          <w:b w:val="0"/>
-          <w:color w:val="auto"/>
+          <w:rFonts w:eastAsiaTheme="minorHAnsi"/>
           <w:sz w:val="24"/>
           <w:szCs w:val="22"/>
           <w:lang w:val="es-MX"/>
@@ -29,6 +29,7 @@
         <w:p>
           <w:pPr>
             <w:pStyle w:val="Heading1"/>
+            <w:ind w:hanging="12"/>
             <w:rPr>
               <w:rFonts w:eastAsia="Calibri"/>
               <w:sz w:val="66"/>
@@ -371,6 +372,12 @@
           <w:lang w:val="es-MX"/>
         </w:rPr>
         <w:t xml:space="preserve">Oscar José Morales Velásquez </w:t>
+      </w:r>
+      <w:r>
+        <w:rPr>
+          <w:lang w:val="es-MX"/>
+        </w:rPr>
+        <w:t>- 2019282</w:t>
       </w:r>
     </w:p>
     <w:p>

</xml_diff>

<commit_message>
Me agrego a la tabla de integrantes
</commit_message>
<xml_diff>
--- a/Reporte Integrantes.docx
+++ b/Reporte Integrantes.docx
@@ -28,7 +28,7 @@
       <w:sdtContent>
         <w:p>
           <w:pPr>
-            <w:pStyle w:val="Heading1"/>
+            <w:pStyle w:val="Ttulo1"/>
             <w:ind w:hanging="12"/>
             <w:rPr>
               <w:rFonts w:eastAsia="Calibri"/>
@@ -345,7 +345,7 @@
         </w:p>
         <w:p>
           <w:pPr>
-            <w:pStyle w:val="Heading1"/>
+            <w:pStyle w:val="Ttulo1"/>
             <w:ind w:left="0" w:firstLine="0"/>
           </w:pPr>
           <w:r>
@@ -358,7 +358,7 @@
     </w:sdt>
     <w:p>
       <w:pPr>
-        <w:pStyle w:val="ListParagraph"/>
+        <w:pStyle w:val="Prrafodelista"/>
         <w:numPr>
           <w:ilvl w:val="0"/>
           <w:numId w:val="6"/>
@@ -377,12 +377,36 @@
         <w:rPr>
           <w:lang w:val="es-MX"/>
         </w:rPr>
-        <w:t>- 2019282</w:t>
+        <w:t>–</w:t>
+      </w:r>
+      <w:r>
+        <w:rPr>
+          <w:lang w:val="es-MX"/>
+        </w:rPr>
+        <w:t xml:space="preserve"> 2019282</w:t>
       </w:r>
     </w:p>
     <w:p>
       <w:pPr>
-        <w:pStyle w:val="Heading1"/>
+        <w:pStyle w:val="Prrafodelista"/>
+        <w:numPr>
+          <w:ilvl w:val="0"/>
+          <w:numId w:val="6"/>
+        </w:numPr>
+        <w:rPr>
+          <w:lang w:val="es-MX"/>
+        </w:rPr>
+      </w:pPr>
+      <w:r>
+        <w:rPr>
+          <w:lang w:val="en-US"/>
+        </w:rPr>
+        <w:t>Zendher Ottoniel Menéndez Estrada - 2019484</w:t>
+      </w:r>
+    </w:p>
+    <w:p>
+      <w:pPr>
+        <w:pStyle w:val="Ttulo1"/>
         <w:rPr>
           <w:lang w:val="es-MX"/>
         </w:rPr>
@@ -404,7 +428,7 @@
     </w:p>
     <w:p>
       <w:pPr>
-        <w:pStyle w:val="Heading1"/>
+        <w:pStyle w:val="Ttulo1"/>
         <w:rPr>
           <w:lang w:val="es-MX"/>
         </w:rPr>
@@ -419,7 +443,7 @@
     </w:p>
     <w:tbl>
       <w:tblPr>
-        <w:tblStyle w:val="TableGrid"/>
+        <w:tblStyle w:val="Tablaconcuadrcula"/>
         <w:tblpPr w:leftFromText="180" w:rightFromText="180" w:vertAnchor="text" w:horzAnchor="page" w:tblpX="437" w:tblpY="75"/>
         <w:tblW w:w="18916" w:type="dxa"/>
         <w:tblLook w:val="04A0" w:firstRow="1" w:lastRow="0" w:firstColumn="1" w:lastColumn="0" w:noHBand="0" w:noVBand="1"/>
@@ -676,21 +700,7 @@
               <w:rPr>
                 <w:lang w:val="es-MX"/>
               </w:rPr>
-              <w:t xml:space="preserve">Scrum </w:t>
-            </w:r>
-            <w:proofErr w:type="gramStart"/>
-            <w:r>
-              <w:rPr>
-                <w:lang w:val="es-MX"/>
-              </w:rPr>
-              <w:t>Master</w:t>
-            </w:r>
-            <w:proofErr w:type="gramEnd"/>
-            <w:r>
-              <w:rPr>
-                <w:lang w:val="es-MX"/>
-              </w:rPr>
-              <w:t xml:space="preserve"> / Programador</w:t>
+              <w:t>Scrum Master / Programador</w:t>
             </w:r>
           </w:p>
         </w:tc>
@@ -752,6 +762,12 @@
                 <w:lang w:val="es-MX"/>
               </w:rPr>
             </w:pPr>
+            <w:r>
+              <w:rPr>
+                <w:lang w:val="es-MX"/>
+              </w:rPr>
+              <w:t>Zendher Ottoniel Menéndez Estrada</w:t>
+            </w:r>
           </w:p>
         </w:tc>
         <w:tc>
@@ -766,6 +782,12 @@
                 <w:lang w:val="es-MX"/>
               </w:rPr>
             </w:pPr>
+            <w:r>
+              <w:rPr>
+                <w:lang w:val="es-MX"/>
+              </w:rPr>
+              <w:t>zmenendez-2019484@kinal.edu.gt</w:t>
+            </w:r>
           </w:p>
         </w:tc>
         <w:tc>
@@ -780,6 +802,12 @@
                 <w:lang w:val="es-MX"/>
               </w:rPr>
             </w:pPr>
+            <w:r>
+              <w:rPr>
+                <w:lang w:val="es-MX"/>
+              </w:rPr>
+              <w:t>2019484</w:t>
+            </w:r>
           </w:p>
         </w:tc>
         <w:tc>
@@ -794,6 +822,12 @@
                 <w:lang w:val="es-MX"/>
               </w:rPr>
             </w:pPr>
+            <w:r>
+              <w:rPr>
+                <w:lang w:val="es-MX"/>
+              </w:rPr>
+              <w:t>Programador</w:t>
+            </w:r>
           </w:p>
         </w:tc>
         <w:tc>
@@ -808,6 +842,12 @@
                 <w:lang w:val="es-MX"/>
               </w:rPr>
             </w:pPr>
+            <w:r>
+              <w:rPr>
+                <w:lang w:val="es-MX"/>
+              </w:rPr>
+              <w:t>Crear Entidad Libro</w:t>
+            </w:r>
           </w:p>
         </w:tc>
       </w:tr>
@@ -1834,7 +1874,7 @@
     <w:lvl w:ilvl="1">
       <w:start w:val="1"/>
       <w:numFmt w:val="decimal"/>
-      <w:pStyle w:val="Heading2"/>
+      <w:pStyle w:val="Ttulo2"/>
       <w:isLgl/>
       <w:lvlText w:val="%1.%2"/>
       <w:lvlJc w:val="left"/>
@@ -2800,11 +2840,11 @@
       <w:sz w:val="24"/>
     </w:rPr>
   </w:style>
-  <w:style w:type="paragraph" w:styleId="Heading1">
+  <w:style w:type="paragraph" w:styleId="Ttulo1">
     <w:name w:val="heading 1"/>
     <w:basedOn w:val="Normal"/>
     <w:next w:val="Normal"/>
-    <w:link w:val="Heading1Char"/>
+    <w:link w:val="Ttulo1Car"/>
     <w:uiPriority w:val="9"/>
     <w:qFormat/>
     <w:rsid w:val="00170F65"/>
@@ -2824,11 +2864,11 @@
       <w:szCs w:val="32"/>
     </w:rPr>
   </w:style>
-  <w:style w:type="paragraph" w:styleId="Heading2">
+  <w:style w:type="paragraph" w:styleId="Ttulo2">
     <w:name w:val="heading 2"/>
     <w:basedOn w:val="Normal"/>
     <w:next w:val="Normal"/>
-    <w:link w:val="Heading2Char"/>
+    <w:link w:val="Ttulo2Car"/>
     <w:autoRedefine/>
     <w:uiPriority w:val="9"/>
     <w:unhideWhenUsed/>
@@ -2852,13 +2892,13 @@
       <w:szCs w:val="26"/>
     </w:rPr>
   </w:style>
-  <w:style w:type="character" w:default="1" w:styleId="DefaultParagraphFont">
+  <w:style w:type="character" w:default="1" w:styleId="Fuentedeprrafopredeter">
     <w:name w:val="Default Paragraph Font"/>
     <w:uiPriority w:val="1"/>
     <w:semiHidden/>
     <w:unhideWhenUsed/>
   </w:style>
-  <w:style w:type="table" w:default="1" w:styleId="TableNormal">
+  <w:style w:type="table" w:default="1" w:styleId="Tablanormal">
     <w:name w:val="Normal Table"/>
     <w:uiPriority w:val="99"/>
     <w:semiHidden/>
@@ -2873,16 +2913,16 @@
       </w:tblCellMar>
     </w:tblPr>
   </w:style>
-  <w:style w:type="numbering" w:default="1" w:styleId="NoList">
+  <w:style w:type="numbering" w:default="1" w:styleId="Sinlista">
     <w:name w:val="No List"/>
     <w:uiPriority w:val="99"/>
     <w:semiHidden/>
     <w:unhideWhenUsed/>
   </w:style>
-  <w:style w:type="character" w:customStyle="1" w:styleId="Heading2Char">
-    <w:name w:val="Heading 2 Char"/>
-    <w:basedOn w:val="DefaultParagraphFont"/>
-    <w:link w:val="Heading2"/>
+  <w:style w:type="character" w:customStyle="1" w:styleId="Ttulo2Car">
+    <w:name w:val="Título 2 Car"/>
+    <w:basedOn w:val="Fuentedeprrafopredeter"/>
+    <w:link w:val="Ttulo2"/>
     <w:uiPriority w:val="9"/>
     <w:rsid w:val="00C8799E"/>
     <w:rPr>
@@ -2892,10 +2932,10 @@
       <w:szCs w:val="26"/>
     </w:rPr>
   </w:style>
-  <w:style w:type="character" w:customStyle="1" w:styleId="Heading1Char">
-    <w:name w:val="Heading 1 Char"/>
-    <w:basedOn w:val="DefaultParagraphFont"/>
-    <w:link w:val="Heading1"/>
+  <w:style w:type="character" w:customStyle="1" w:styleId="Ttulo1Car">
+    <w:name w:val="Título 1 Car"/>
+    <w:basedOn w:val="Fuentedeprrafopredeter"/>
+    <w:link w:val="Ttulo1"/>
     <w:uiPriority w:val="9"/>
     <w:rsid w:val="00170F65"/>
     <w:rPr>
@@ -2906,7 +2946,7 @@
       <w:szCs w:val="32"/>
     </w:rPr>
   </w:style>
-  <w:style w:type="paragraph" w:styleId="ListParagraph">
+  <w:style w:type="paragraph" w:styleId="Prrafodelista">
     <w:name w:val="List Paragraph"/>
     <w:basedOn w:val="Normal"/>
     <w:uiPriority w:val="34"/>
@@ -2917,9 +2957,9 @@
       <w:contextualSpacing/>
     </w:pPr>
   </w:style>
-  <w:style w:type="table" w:styleId="TableGrid">
+  <w:style w:type="table" w:styleId="Tablaconcuadrcula">
     <w:name w:val="Table Grid"/>
-    <w:basedOn w:val="TableNormal"/>
+    <w:basedOn w:val="Tablanormal"/>
     <w:uiPriority w:val="39"/>
     <w:rsid w:val="00C62A22"/>
     <w:pPr>

</xml_diff>

<commit_message>
Se agrego mi nombre en la tabla de integrantes
</commit_message>
<xml_diff>
--- a/Reporte Integrantes.docx
+++ b/Reporte Integrantes.docx
@@ -401,7 +401,37 @@
         <w:rPr>
           <w:lang w:val="en-US"/>
         </w:rPr>
-        <w:t>Zendher Ottoniel Menéndez Estrada - 2019484</w:t>
+        <w:t xml:space="preserve">Zendher Ottoniel Menéndez Estrada </w:t>
+      </w:r>
+      <w:r>
+        <w:rPr>
+          <w:lang w:val="en-US"/>
+        </w:rPr>
+        <w:t>–</w:t>
+      </w:r>
+      <w:r>
+        <w:rPr>
+          <w:lang w:val="en-US"/>
+        </w:rPr>
+        <w:t xml:space="preserve"> 2019484</w:t>
+      </w:r>
+    </w:p>
+    <w:p>
+      <w:pPr>
+        <w:pStyle w:val="Prrafodelista"/>
+        <w:numPr>
+          <w:ilvl w:val="0"/>
+          <w:numId w:val="6"/>
+        </w:numPr>
+        <w:rPr>
+          <w:lang w:val="es-MX"/>
+        </w:rPr>
+      </w:pPr>
+      <w:r>
+        <w:rPr>
+          <w:lang w:val="en-US"/>
+        </w:rPr>
+        <w:t>Héctor Javier Rodríguez Cabrera - 2019188</w:t>
       </w:r>
     </w:p>
     <w:p>

</xml_diff>